<commit_message>
Update Präsentationsstruktur + Eyecatcher Folie Export
Title
</commit_message>
<xml_diff>
--- a/Präsentation/Präsentationsstruktur.docx
+++ b/Präsentation/Präsentationsstruktur.docx
@@ -16,15 +16,31 @@
         <w:t>- Einleitung durch wiedergeben einer Situation</w:t>
       </w:r>
       <w:r>
-        <w:t xml:space="preserve"> (Korbi)</w:t>
-      </w:r>
-    </w:p>
-    <w:p>
-      <w:r>
-        <w:tab/>
-      </w:r>
-      <w:r>
-        <w:t>- Eye catcher Folie zeigen</w:t>
+        <w:t xml:space="preserve"> (</w:t>
+      </w:r>
+      <w:proofErr w:type="spellStart"/>
+      <w:r>
+        <w:t>Korbi</w:t>
+      </w:r>
+      <w:proofErr w:type="spellEnd"/>
+      <w:r>
+        <w:t>)</w:t>
+      </w:r>
+    </w:p>
+    <w:p>
+      <w:r>
+        <w:tab/>
+      </w:r>
+      <w:r>
+        <w:t xml:space="preserve">- Eye </w:t>
+      </w:r>
+      <w:proofErr w:type="spellStart"/>
+      <w:r>
+        <w:t>catcher</w:t>
+      </w:r>
+      <w:proofErr w:type="spellEnd"/>
+      <w:r>
+        <w:t xml:space="preserve"> Folie zeigen</w:t>
       </w:r>
     </w:p>
     <w:p>
@@ -72,7 +88,15 @@
         <w:t>- Umfrageergebnisse</w:t>
       </w:r>
       <w:r>
-        <w:t xml:space="preserve"> (Korbi)</w:t>
+        <w:t xml:space="preserve"> (</w:t>
+      </w:r>
+      <w:proofErr w:type="spellStart"/>
+      <w:r>
+        <w:t>Korbi</w:t>
+      </w:r>
+      <w:proofErr w:type="spellEnd"/>
+      <w:r>
+        <w:t>)</w:t>
       </w:r>
     </w:p>
     <w:p>
@@ -88,9 +112,11 @@
       <w:r>
         <w:t xml:space="preserve">- </w:t>
       </w:r>
+      <w:proofErr w:type="spellStart"/>
       <w:r>
         <w:t>Define</w:t>
       </w:r>
+      <w:proofErr w:type="spellEnd"/>
       <w:r>
         <w:t xml:space="preserve"> (Alex Baur)</w:t>
       </w:r>
@@ -125,16 +151,32 @@
       </w:r>
       <w:r>
         <w:tab/>
-        <w:t>- Werkzeugleiste vorher/nachher</w:t>
-      </w:r>
-    </w:p>
-    <w:p>
-      <w:r>
-        <w:tab/>
-      </w:r>
-      <w:r>
-        <w:tab/>
-        <w:t>- Teasern „Später mehr zum Finalen Design“</w:t>
+        <w:t xml:space="preserve">- Werkzeugleiste </w:t>
+      </w:r>
+      <w:proofErr w:type="spellStart"/>
+      <w:r>
+        <w:t>vorher</w:t>
+      </w:r>
+      <w:proofErr w:type="spellEnd"/>
+      <w:r>
+        <w:t>/nachher</w:t>
+      </w:r>
+    </w:p>
+    <w:p>
+      <w:r>
+        <w:tab/>
+      </w:r>
+      <w:r>
+        <w:tab/>
+        <w:t xml:space="preserve">- Teasern „Später mehr zum </w:t>
+      </w:r>
+      <w:proofErr w:type="spellStart"/>
+      <w:r>
+        <w:t>Finalen</w:t>
+      </w:r>
+      <w:proofErr w:type="spellEnd"/>
+      <w:r>
+        <w:t xml:space="preserve"> Design“</w:t>
       </w:r>
     </w:p>
     <w:p>
@@ -215,8 +257,13 @@
     </w:p>
     <w:p>
       <w:r>
-        <w:t>- Develop</w:t>
-      </w:r>
+        <w:t xml:space="preserve">- </w:t>
+      </w:r>
+      <w:proofErr w:type="spellStart"/>
+      <w:r>
+        <w:t>Develop</w:t>
+      </w:r>
+      <w:proofErr w:type="spellEnd"/>
       <w:r>
         <w:t xml:space="preserve"> (Alex Maurer)</w:t>
       </w:r>
@@ -254,382 +301,448 @@
           <w:b/>
         </w:rPr>
         <w:lastRenderedPageBreak/>
-        <w:t>- Einleitung durch wiedergeben einer Situation (Korbi)</w:t>
-      </w:r>
-    </w:p>
-    <w:p>
-      <w:r>
-        <w:t>„</w:t>
-      </w:r>
-      <w:r>
-        <w:t>Folgende Situation:</w:t>
-      </w:r>
-      <w:r>
-        <w:t xml:space="preserve"> Lorenz ist ein Mediandesigner und arbeitet gerade an einem Auftrag für einen Klienten. Leider scheint ihm die Zeit davon zu laufen, denn alles was er seinem Auftraggeber </w:t>
-      </w:r>
-      <w:r>
-        <w:t>vorlegt</w:t>
-      </w:r>
-      <w:r>
-        <w:t xml:space="preserve"> war nicht sehr überzeugend</w:t>
-      </w:r>
-      <w:r>
-        <w:t xml:space="preserve">. Lorenz hat das Gefühl die Kommunikation zwischen ihm und der Firma scheint nicht ganz reibungslos zu funktionieren. Zwischen ein paar kurzen Telefonaten und schnell geschriebenen Emails </w:t>
-      </w:r>
-      <w:r>
-        <w:t>fehlt</w:t>
-      </w:r>
-      <w:r>
-        <w:t xml:space="preserve"> leider die Zeit dafür </w:t>
-      </w:r>
-      <w:r>
-        <w:t>die Idee richtig zu Kommuniziere</w:t>
-      </w:r>
-      <w:r>
-        <w:t>n</w:t>
-      </w:r>
-      <w:r>
-        <w:t xml:space="preserve"> von beiden Seiten</w:t>
-      </w:r>
-      <w:r>
-        <w:t>.</w:t>
-      </w:r>
-      <w:r>
-        <w:t xml:space="preserve"> Die Spielemacher GmbH ist nicht zufrieden, weil sie keine passenden Designs vorgelegt bekommen hat und Lorenz konnte die Idee der Spielemacher GmbH nicht korrekt aufgreifen. Hier könnte Moodify, unsere entwickelte Moodboard </w:t>
-      </w:r>
-      <w:r>
-        <w:t>Lösung</w:t>
-      </w:r>
-      <w:r>
-        <w:t xml:space="preserve"> dabei helfen die Kommunikation einfach</w:t>
-      </w:r>
-      <w:r>
-        <w:t>er</w:t>
-      </w:r>
-      <w:r>
-        <w:t xml:space="preserve"> aber aussagekräftig zu halten.</w:t>
-      </w:r>
-      <w:r>
-        <w:t xml:space="preserve"> Moodify kann hier als weitere Möglichkeit der Kommunikatio</w:t>
-      </w:r>
-      <w:r>
-        <w:t>n im Team, wie auch mit dem Auftraggeber dienen</w:t>
-      </w:r>
-      <w:r>
-        <w:t>“</w:t>
-      </w:r>
-    </w:p>
-    <w:p/>
-    <w:p>
-      <w:pPr>
-        <w:rPr>
-          <w:b/>
-        </w:rPr>
-      </w:pPr>
-      <w:r>
-        <w:rPr>
-          <w:b/>
-        </w:rPr>
-        <w:t>- Personas vorstellen</w:t>
-      </w:r>
-    </w:p>
-    <w:p>
-      <w:r>
-        <w:t>„Für wen ist alles Moodify gedacht? Zuallererst ist Moodify für Kreative und welche die es werden wollen. Egal ob Studenten, die noch wenig mit Moodboards Erfahrung haben und eine Lösung benötigen für die schnelle Zusammenarbeit</w:t>
-      </w:r>
-      <w:r>
-        <w:t xml:space="preserve"> mit anderen</w:t>
-      </w:r>
-      <w:r>
-        <w:t xml:space="preserve"> oder ein Freelancer</w:t>
-      </w:r>
-      <w:r>
-        <w:t>,</w:t>
-      </w:r>
-      <w:r>
-        <w:t xml:space="preserve"> welcher die genaue Idee einer Agentur umsetzen muss.</w:t>
-      </w:r>
-      <w:r>
-        <w:t>“</w:t>
-      </w:r>
-    </w:p>
-    <w:p/>
-    <w:p>
-      <w:pPr>
-        <w:rPr>
-          <w:b/>
-        </w:rPr>
-      </w:pPr>
-      <w:r>
-        <w:rPr>
-          <w:b/>
-        </w:rPr>
-        <w:t>Discover Phase (Alex Baur)</w:t>
-      </w:r>
-    </w:p>
-    <w:p>
-      <w:pPr>
-        <w:rPr>
-          <w:b/>
-        </w:rPr>
-      </w:pPr>
-      <w:r>
-        <w:rPr>
-          <w:b/>
-        </w:rPr>
-        <w:t>- Konkurrenzanalyse</w:t>
-      </w:r>
-    </w:p>
-    <w:p>
-      <w:r>
-        <w:t>„</w:t>
-      </w:r>
-      <w:r>
-        <w:t xml:space="preserve">Bevor wir unseren Prototypen erstellt haben, haben wir uns logischerweise andere Entwickler angeschaut. Viele von diesen Produkten sind euch bestimmt bekannt </w:t>
-      </w:r>
-      <w:r>
-        <w:t>wie Pinterest, Niice oder Dribbble. Wir haben uns daran orientiert was</w:t>
-      </w:r>
-      <w:r>
-        <w:t xml:space="preserve"> andere Moodboardlösungen gut umsetzen, wobei wir aber persönlich noch Verbesserungen sehen. </w:t>
-      </w:r>
-    </w:p>
-    <w:p/>
-    <w:p>
-      <w:r>
-        <w:t xml:space="preserve">- </w:t>
-      </w:r>
-      <w:r>
-        <w:t xml:space="preserve">Unteranderem </w:t>
-      </w:r>
-      <w:r>
-        <w:t>fanden</w:t>
-      </w:r>
-      <w:r>
-        <w:t xml:space="preserve"> wir die Zusammenarbeit nicht sehr intuitiv, das Gefühl in Echtzeit zusammen an einer Idee zu arbeiten </w:t>
-      </w:r>
-      <w:r>
-        <w:t xml:space="preserve">kam für uns nicht auf. </w:t>
-      </w:r>
-    </w:p>
-    <w:p>
-      <w:r>
-        <w:t xml:space="preserve">- </w:t>
-      </w:r>
-      <w:r>
-        <w:t xml:space="preserve">Das einbinden von eigenem Content auf seiner Festplatte fanden wir auch sehr umständlich </w:t>
-      </w:r>
-    </w:p>
-    <w:p>
-      <w:r>
-        <w:t>- Das einbinden von anderen Inhalten wie etwas Video, Au</w:t>
-      </w:r>
-      <w:r>
-        <w:t>dio</w:t>
-      </w:r>
-      <w:r>
-        <w:t>clips, 3D Objekte</w:t>
-      </w:r>
-      <w:r>
-        <w:t xml:space="preserve">, </w:t>
-      </w:r>
-      <w:r>
-        <w:t>Fonts</w:t>
-      </w:r>
-      <w:r>
-        <w:t xml:space="preserve"> oder Texte</w:t>
-      </w:r>
-      <w:r>
-        <w:t xml:space="preserve"> fanden wir nicht Intuitiv genug</w:t>
-      </w:r>
-    </w:p>
-    <w:p>
-      <w:r>
-        <w:t xml:space="preserve">- </w:t>
-      </w:r>
-      <w:r>
-        <w:t xml:space="preserve">Auch gibt es teilweise nur den Vollen Funktionsumfang von Software bei einer Installation auf Mac’s, jedoch besitzt nicht jeder einen Mac. </w:t>
-      </w:r>
-    </w:p>
-    <w:p>
-      <w:r>
-        <w:t>- Das anordnen von Content erscheint uns sehr eingeschränkt und</w:t>
-      </w:r>
-      <w:r>
-        <w:t xml:space="preserve"> wirk</w:t>
-      </w:r>
-      <w:r>
-        <w:t>t</w:t>
-      </w:r>
-      <w:r>
-        <w:t xml:space="preserve"> für uns</w:t>
-      </w:r>
-      <w:r>
-        <w:t xml:space="preserve"> dadurch</w:t>
-      </w:r>
-      <w:r>
-        <w:t xml:space="preserve"> unübersichtlich</w:t>
-      </w:r>
-      <w:r>
-        <w:t>“</w:t>
-      </w:r>
-    </w:p>
-    <w:p/>
-    <w:p>
-      <w:pPr>
-        <w:rPr>
-          <w:b/>
-        </w:rPr>
-      </w:pPr>
-      <w:r>
-        <w:rPr>
-          <w:b/>
-        </w:rPr>
-        <w:t>- Umfrageergebnisse (Korbi)</w:t>
-      </w:r>
-    </w:p>
-    <w:p>
-      <w:pPr>
-        <w:rPr>
-          <w:bCs/>
-        </w:rPr>
-      </w:pPr>
-      <w:r>
-        <w:rPr>
-          <w:bCs/>
-        </w:rPr>
-        <w:t xml:space="preserve">„Wir haben eine Umfrage </w:t>
-      </w:r>
-      <w:r>
-        <w:rPr>
-          <w:bCs/>
-        </w:rPr>
-        <w:t>erstellt</w:t>
-      </w:r>
-      <w:r>
-        <w:rPr>
-          <w:bCs/>
-        </w:rPr>
-        <w:t>,</w:t>
-      </w:r>
-      <w:r>
-        <w:rPr>
-          <w:bCs/>
-        </w:rPr>
-        <w:t xml:space="preserve"> um </w:t>
-      </w:r>
-      <w:r>
-        <w:rPr>
-          <w:bCs/>
-        </w:rPr>
-        <w:t xml:space="preserve">ein </w:t>
-      </w:r>
-      <w:r>
-        <w:rPr>
-          <w:bCs/>
-        </w:rPr>
-        <w:t>besseres</w:t>
-      </w:r>
-      <w:r>
-        <w:rPr>
-          <w:bCs/>
-        </w:rPr>
-        <w:t xml:space="preserve"> Bild davon zu bekommen was Personen wichtig ist bei ihren Moodboards. </w:t>
-      </w:r>
-    </w:p>
-    <w:p>
-      <w:pPr>
-        <w:rPr>
-          <w:bCs/>
-        </w:rPr>
-      </w:pPr>
-    </w:p>
-    <w:p>
-      <w:pPr>
-        <w:rPr>
-          <w:bCs/>
-        </w:rPr>
-      </w:pPr>
-      <w:r>
-        <w:rPr>
-          <w:bCs/>
-        </w:rPr>
-        <w:t>Unteranderem haben wir erfragt welche Geräte für das Produktive Arbeiten verwendet werden. Dadurch konnten wir Erfahren</w:t>
-      </w:r>
-      <w:r>
-        <w:rPr>
-          <w:bCs/>
-        </w:rPr>
-        <w:t>,</w:t>
-      </w:r>
-      <w:r>
-        <w:rPr>
-          <w:bCs/>
-        </w:rPr>
-        <w:t xml:space="preserve"> dass jede Person einen Gängigen PC</w:t>
-      </w:r>
-      <w:r>
-        <w:rPr>
-          <w:bCs/>
-        </w:rPr>
-        <w:t>/Laptop</w:t>
-      </w:r>
-      <w:r>
-        <w:rPr>
-          <w:bCs/>
-        </w:rPr>
-        <w:t xml:space="preserve"> verwenden mit einer Tastatur und Maus oder Touchpad</w:t>
-      </w:r>
-      <w:r>
-        <w:rPr>
-          <w:bCs/>
-        </w:rPr>
-        <w:t xml:space="preserve">. Auch </w:t>
-      </w:r>
-      <w:r>
-        <w:rPr>
-          <w:bCs/>
-        </w:rPr>
-        <w:t xml:space="preserve">wurde </w:t>
-      </w:r>
-      <w:r>
-        <w:rPr>
-          <w:bCs/>
-        </w:rPr>
-        <w:t>die Verwendung von Smartphones</w:t>
-      </w:r>
-      <w:r>
-        <w:rPr>
-          <w:bCs/>
-        </w:rPr>
-        <w:t xml:space="preserve"> häufig angegeben,</w:t>
-      </w:r>
-      <w:r>
-        <w:rPr>
-          <w:bCs/>
-        </w:rPr>
-        <w:t xml:space="preserve"> was wir </w:t>
-      </w:r>
-      <w:r>
-        <w:rPr>
-          <w:bCs/>
-        </w:rPr>
-        <w:t>in unserer Ausarbeitung der Benutzeroberfläche berücksichtigt haben</w:t>
-      </w:r>
-      <w:r>
-        <w:rPr>
-          <w:bCs/>
-        </w:rPr>
-        <w:t>, indem wir eine Touchscreen freundliche UI</w:t>
-      </w:r>
-      <w:r>
-        <w:rPr>
-          <w:bCs/>
-        </w:rPr>
-        <w:t xml:space="preserve"> in unsere Planung mit einbezogen haben</w:t>
+        <w:t>- Einleitung durch wiedergeben einer Situation (</w:t>
+      </w:r>
+      <w:proofErr w:type="spellStart"/>
+      <w:r>
+        <w:rPr>
+          <w:b/>
+        </w:rPr>
+        <w:t>Korbi</w:t>
+      </w:r>
+      <w:proofErr w:type="spellEnd"/>
+      <w:r>
+        <w:rPr>
+          <w:b/>
+        </w:rPr>
+        <w:t>)</w:t>
       </w:r>
       <w:bookmarkStart w:id="0" w:name="_GoBack"/>
       <w:bookmarkEnd w:id="0"/>
+    </w:p>
+    <w:p>
+      <w:r>
+        <w:t xml:space="preserve">„Folgende Situation: </w:t>
+      </w:r>
+      <w:r>
+        <w:t>Ben ist Freelancer und arbeitet an einem Corporate Design für die Spielemacher GmbH</w:t>
+      </w:r>
+      <w:r>
+        <w:t xml:space="preserve">. </w:t>
+      </w:r>
+      <w:r>
+        <w:t xml:space="preserve">Er hat angefangen Inhalte in Pinterest zu sammeln. Leider bietet aber Pinterest nicht die Möglichkeit </w:t>
+      </w:r>
+      <w:r>
+        <w:t xml:space="preserve">eigene Farbpaletten, Fonts oder Texte einzufügen. Um seine Idee besser zu Kommunizieren verschiebt Ben alle seine Gesammelten Bilder mühselig von Pinterest in Adobe InDesign und fügt noch seine Fehlenden Farbpaletten, Fonts und Texte ein. In dieser Zeit erhält Ben eine </w:t>
+      </w:r>
+      <w:r>
+        <w:t>E-Mail von der Spielemacher GmbH, dass der Auftrag an eine andere Person vergeben wurde weil Ben zu lange gebraucht hat.“</w:t>
+      </w:r>
+    </w:p>
+    <w:p/>
+    <w:p>
+      <w:pPr>
+        <w:rPr>
+          <w:b/>
+        </w:rPr>
+      </w:pPr>
+      <w:r>
+        <w:rPr>
+          <w:b/>
+        </w:rPr>
+        <w:t>- Personas vorstellen</w:t>
+      </w:r>
+    </w:p>
+    <w:p>
+      <w:r>
+        <w:t xml:space="preserve">„Für wen ist alles </w:t>
+      </w:r>
+      <w:proofErr w:type="spellStart"/>
+      <w:r>
+        <w:t>Moodify</w:t>
+      </w:r>
+      <w:proofErr w:type="spellEnd"/>
+      <w:r>
+        <w:t xml:space="preserve"> gedacht? Zuallererst ist </w:t>
+      </w:r>
+      <w:proofErr w:type="spellStart"/>
+      <w:r>
+        <w:t>Moodify</w:t>
+      </w:r>
+      <w:proofErr w:type="spellEnd"/>
+      <w:r>
+        <w:t xml:space="preserve"> für Kreative und welche die es werden wollen. Egal ob Studenten, die noch wenig mit Moodboards Erfahrung haben und eine Lösung benötigen für die schnelle Zusammenarbeit</w:t>
+      </w:r>
+      <w:r>
+        <w:t xml:space="preserve"> mit anderen</w:t>
+      </w:r>
+      <w:r>
+        <w:t xml:space="preserve"> oder ein Freelancer</w:t>
+      </w:r>
+      <w:r>
+        <w:t>,</w:t>
+      </w:r>
+      <w:r>
+        <w:t xml:space="preserve"> welcher die genaue Idee einer Agentur umsetzen muss.</w:t>
+      </w:r>
+      <w:r>
+        <w:t>“</w:t>
+      </w:r>
+    </w:p>
+    <w:p/>
+    <w:p/>
+    <w:p/>
+    <w:p>
+      <w:pPr>
+        <w:rPr>
+          <w:b/>
+        </w:rPr>
+      </w:pPr>
+      <w:r>
+        <w:rPr>
+          <w:b/>
+        </w:rPr>
+        <w:t>Discover Phase (Alex Baur)</w:t>
+      </w:r>
+    </w:p>
+    <w:p>
+      <w:pPr>
+        <w:rPr>
+          <w:b/>
+        </w:rPr>
+      </w:pPr>
+      <w:r>
+        <w:rPr>
+          <w:b/>
+        </w:rPr>
+        <w:t>- Konkurrenzanalyse</w:t>
+      </w:r>
+    </w:p>
+    <w:p>
+      <w:r>
+        <w:t>„</w:t>
+      </w:r>
+      <w:r>
+        <w:t xml:space="preserve">Bevor wir unseren Prototypen erstellt haben, haben wir uns logischerweise andere Entwickler angeschaut. Viele von diesen Produkten sind euch bestimmt bekannt </w:t>
+      </w:r>
+      <w:r>
+        <w:t xml:space="preserve">wie Pinterest, </w:t>
+      </w:r>
+      <w:proofErr w:type="spellStart"/>
+      <w:r>
+        <w:t>Niice</w:t>
+      </w:r>
+      <w:proofErr w:type="spellEnd"/>
+      <w:r>
+        <w:t xml:space="preserve"> oder </w:t>
+      </w:r>
+      <w:proofErr w:type="spellStart"/>
+      <w:r>
+        <w:t>Dribbble</w:t>
+      </w:r>
+      <w:proofErr w:type="spellEnd"/>
+      <w:r>
+        <w:t>. Wir haben uns daran orientiert was</w:t>
+      </w:r>
+      <w:r>
+        <w:t xml:space="preserve"> andere </w:t>
+      </w:r>
+      <w:proofErr w:type="spellStart"/>
+      <w:r>
+        <w:t>Moodboardlösungen</w:t>
+      </w:r>
+      <w:proofErr w:type="spellEnd"/>
+      <w:r>
+        <w:t xml:space="preserve"> gut umsetzen, wobei wir aber persönlich noch Verbesserungen sehen. </w:t>
+      </w:r>
+    </w:p>
+    <w:p/>
+    <w:p>
+      <w:r>
+        <w:t xml:space="preserve">- </w:t>
+      </w:r>
+      <w:r>
+        <w:t xml:space="preserve">Unteranderem </w:t>
+      </w:r>
+      <w:r>
+        <w:t>fanden</w:t>
+      </w:r>
+      <w:r>
+        <w:t xml:space="preserve"> wir die Zusammenarbeit nicht sehr intuitiv, das Gefühl in Echtzeit zusammen an einer Idee zu arbeiten </w:t>
+      </w:r>
+      <w:r>
+        <w:t xml:space="preserve">kam für uns nicht auf. </w:t>
+      </w:r>
+    </w:p>
+    <w:p>
+      <w:r>
+        <w:t xml:space="preserve">- </w:t>
+      </w:r>
+      <w:r>
+        <w:t xml:space="preserve">Das </w:t>
+      </w:r>
+      <w:proofErr w:type="spellStart"/>
+      <w:r>
+        <w:t>einbinden</w:t>
+      </w:r>
+      <w:proofErr w:type="spellEnd"/>
+      <w:r>
+        <w:t xml:space="preserve"> von eigenem Content auf seiner Festplatte fanden wir auch sehr umständlich </w:t>
+      </w:r>
+    </w:p>
+    <w:p>
+      <w:r>
+        <w:t xml:space="preserve">- Das </w:t>
+      </w:r>
+      <w:proofErr w:type="spellStart"/>
+      <w:r>
+        <w:t>einbinden</w:t>
+      </w:r>
+      <w:proofErr w:type="spellEnd"/>
+      <w:r>
+        <w:t xml:space="preserve"> von anderen Inhalten wie etwas Video, Au</w:t>
+      </w:r>
+      <w:r>
+        <w:t>dio</w:t>
+      </w:r>
+      <w:r>
+        <w:t>clips, 3D Objekte</w:t>
+      </w:r>
+      <w:r>
+        <w:t xml:space="preserve">, </w:t>
+      </w:r>
+      <w:r>
+        <w:t>Fonts</w:t>
+      </w:r>
+      <w:r>
+        <w:t xml:space="preserve">, Farbpaletten oder </w:t>
+      </w:r>
+      <w:r>
+        <w:t>Texte</w:t>
+      </w:r>
+      <w:r>
+        <w:t xml:space="preserve"> </w:t>
+      </w:r>
+      <w:r>
+        <w:t xml:space="preserve">ist nicht einmal möglich. </w:t>
+      </w:r>
+    </w:p>
+    <w:p>
+      <w:r>
+        <w:t xml:space="preserve">- </w:t>
+      </w:r>
+      <w:r>
+        <w:t xml:space="preserve">Auch gibt es teilweise nur den Vollen Funktionsumfang von Software bei einer Installation auf </w:t>
+      </w:r>
+      <w:proofErr w:type="spellStart"/>
+      <w:r>
+        <w:t>Mac’s</w:t>
+      </w:r>
+      <w:proofErr w:type="spellEnd"/>
+      <w:r>
+        <w:t xml:space="preserve">, jedoch besitzt nicht jeder einen Mac. </w:t>
+      </w:r>
+    </w:p>
+    <w:p>
+      <w:r>
+        <w:t>- Das anordnen von Content erscheint uns sehr eingeschränkt und</w:t>
+      </w:r>
+      <w:r>
+        <w:t xml:space="preserve"> wirk</w:t>
+      </w:r>
+      <w:r>
+        <w:t>t</w:t>
+      </w:r>
+      <w:r>
+        <w:t xml:space="preserve"> für uns</w:t>
+      </w:r>
+      <w:r>
+        <w:t xml:space="preserve"> dadurch</w:t>
+      </w:r>
+      <w:r>
+        <w:t xml:space="preserve"> unübersichtlich</w:t>
+      </w:r>
+      <w:r>
+        <w:t>“</w:t>
+      </w:r>
+    </w:p>
+    <w:p/>
+    <w:p>
+      <w:pPr>
+        <w:rPr>
+          <w:b/>
+        </w:rPr>
+      </w:pPr>
+      <w:r>
+        <w:rPr>
+          <w:b/>
+        </w:rPr>
+        <w:t>- Umfrageergebnisse (</w:t>
+      </w:r>
+      <w:proofErr w:type="spellStart"/>
+      <w:r>
+        <w:rPr>
+          <w:b/>
+        </w:rPr>
+        <w:t>Korbi</w:t>
+      </w:r>
+      <w:proofErr w:type="spellEnd"/>
+      <w:r>
+        <w:rPr>
+          <w:b/>
+        </w:rPr>
+        <w:t>)</w:t>
+      </w:r>
+    </w:p>
+    <w:p>
+      <w:pPr>
+        <w:rPr>
+          <w:bCs/>
+        </w:rPr>
+      </w:pPr>
+      <w:r>
+        <w:rPr>
+          <w:bCs/>
+        </w:rPr>
+        <w:t xml:space="preserve">„Wir haben eine Umfrage </w:t>
+      </w:r>
+      <w:r>
+        <w:rPr>
+          <w:bCs/>
+        </w:rPr>
+        <w:t>erstellt</w:t>
+      </w:r>
+      <w:r>
+        <w:rPr>
+          <w:bCs/>
+        </w:rPr>
+        <w:t>,</w:t>
+      </w:r>
+      <w:r>
+        <w:rPr>
+          <w:bCs/>
+        </w:rPr>
+        <w:t xml:space="preserve"> um </w:t>
+      </w:r>
+      <w:r>
+        <w:rPr>
+          <w:bCs/>
+        </w:rPr>
+        <w:t xml:space="preserve">ein </w:t>
+      </w:r>
+      <w:r>
+        <w:rPr>
+          <w:bCs/>
+        </w:rPr>
+        <w:t>besseres</w:t>
+      </w:r>
+      <w:r>
+        <w:rPr>
+          <w:bCs/>
+        </w:rPr>
+        <w:t xml:space="preserve"> Bild davon zu bekommen was Personen wichtig ist bei ihren Moodboards. </w:t>
+      </w:r>
+    </w:p>
+    <w:p>
+      <w:pPr>
+        <w:rPr>
+          <w:bCs/>
+        </w:rPr>
+      </w:pPr>
+    </w:p>
+    <w:p>
+      <w:pPr>
+        <w:rPr>
+          <w:bCs/>
+        </w:rPr>
+      </w:pPr>
+      <w:r>
+        <w:rPr>
+          <w:bCs/>
+        </w:rPr>
+        <w:t xml:space="preserve">Unteranderem haben wir erfragt welche Geräte für das Produktive Arbeiten verwendet werden. Dadurch konnten wir </w:t>
+      </w:r>
+      <w:proofErr w:type="spellStart"/>
+      <w:r>
+        <w:rPr>
+          <w:bCs/>
+        </w:rPr>
+        <w:t>Erfahren</w:t>
+      </w:r>
+      <w:proofErr w:type="spellEnd"/>
+      <w:r>
+        <w:rPr>
+          <w:bCs/>
+        </w:rPr>
+        <w:t>,</w:t>
+      </w:r>
+      <w:r>
+        <w:rPr>
+          <w:bCs/>
+        </w:rPr>
+        <w:t xml:space="preserve"> dass jede Person einen Gängigen PC</w:t>
+      </w:r>
+      <w:r>
+        <w:rPr>
+          <w:bCs/>
+        </w:rPr>
+        <w:t>/Laptop</w:t>
+      </w:r>
+      <w:r>
+        <w:rPr>
+          <w:bCs/>
+        </w:rPr>
+        <w:t xml:space="preserve"> verwenden mit einer Tastatur und Maus oder Touchpad</w:t>
+      </w:r>
+      <w:r>
+        <w:rPr>
+          <w:bCs/>
+        </w:rPr>
+        <w:t xml:space="preserve">. Auch </w:t>
+      </w:r>
+      <w:r>
+        <w:rPr>
+          <w:bCs/>
+        </w:rPr>
+        <w:t xml:space="preserve">wurde </w:t>
+      </w:r>
+      <w:r>
+        <w:rPr>
+          <w:bCs/>
+        </w:rPr>
+        <w:t>die Verwendung von Smartphones</w:t>
+      </w:r>
+      <w:r>
+        <w:rPr>
+          <w:bCs/>
+        </w:rPr>
+        <w:t xml:space="preserve"> häufig angegeben,</w:t>
+      </w:r>
+      <w:r>
+        <w:rPr>
+          <w:bCs/>
+        </w:rPr>
+        <w:t xml:space="preserve"> was wir </w:t>
+      </w:r>
+      <w:r>
+        <w:rPr>
+          <w:bCs/>
+        </w:rPr>
+        <w:t>in unserer Ausarbeitung der Benutzeroberfläche berücksichtigt haben</w:t>
+      </w:r>
+      <w:r>
+        <w:rPr>
+          <w:bCs/>
+        </w:rPr>
+        <w:t>, indem wir eine Touchscreen freundliche UI</w:t>
+      </w:r>
+      <w:r>
+        <w:rPr>
+          <w:bCs/>
+        </w:rPr>
+        <w:t xml:space="preserve"> in unsere Planung mit einbezogen haben</w:t>
+      </w:r>
       <w:r>
         <w:rPr>
           <w:bCs/>
@@ -666,7 +779,21 @@
         <w:rPr>
           <w:bCs/>
         </w:rPr>
-        <w:t xml:space="preserve"> wie eine Ausarbeitung einer Idee beginnt. Ein großer teil </w:t>
+        <w:t xml:space="preserve"> wie eine Ausarbeitung einer Idee beginnt. Ein großer </w:t>
+      </w:r>
+      <w:proofErr w:type="spellStart"/>
+      <w:r>
+        <w:rPr>
+          <w:bCs/>
+        </w:rPr>
+        <w:t>teil</w:t>
+      </w:r>
+      <w:proofErr w:type="spellEnd"/>
+      <w:r>
+        <w:rPr>
+          <w:bCs/>
+        </w:rPr>
+        <w:t xml:space="preserve"> </w:t>
       </w:r>
       <w:r>
         <w:rPr>
@@ -730,7 +857,15 @@
     <w:p/>
     <w:p>
       <w:r>
-        <w:t>Dadurch haben wir auch einige Verbesserungen an unserer Bedienung vorgenommen, unteranderem sind wir dadurch von unserer Freien Platzierung von Objekten weg zu einer Edge Snapping Anordnung gelangt</w:t>
+        <w:t xml:space="preserve">Dadurch haben wir auch einige Verbesserungen an unserer Bedienung vorgenommen, unteranderem sind wir dadurch von unserer Freien Platzierung von Objekten weg zu einer Edge </w:t>
+      </w:r>
+      <w:proofErr w:type="spellStart"/>
+      <w:r>
+        <w:t>Snapping</w:t>
+      </w:r>
+      <w:proofErr w:type="spellEnd"/>
+      <w:r>
+        <w:t xml:space="preserve"> Anordnung gelangt</w:t>
       </w:r>
       <w:r>
         <w:t xml:space="preserve">. </w:t>
@@ -769,16 +904,23 @@
         <w:rPr>
           <w:b/>
           <w:bCs/>
-          <w:lang w:val="en-US"/>
         </w:rPr>
       </w:pPr>
-      <w:r>
-        <w:rPr>
-          <w:b/>
-          <w:bCs/>
-          <w:lang w:val="en-US"/>
-        </w:rPr>
-        <w:t>Define (Alex Baur)</w:t>
+      <w:proofErr w:type="spellStart"/>
+      <w:r>
+        <w:rPr>
+          <w:b/>
+          <w:bCs/>
+        </w:rPr>
+        <w:t>Define</w:t>
+      </w:r>
+      <w:proofErr w:type="spellEnd"/>
+      <w:r>
+        <w:rPr>
+          <w:b/>
+          <w:bCs/>
+        </w:rPr>
+        <w:t xml:space="preserve"> (Alex Baur)</w:t>
       </w:r>
     </w:p>
     <w:p>
@@ -786,14 +928,12 @@
         <w:rPr>
           <w:b/>
           <w:bCs/>
-          <w:lang w:val="en-US"/>
         </w:rPr>
       </w:pPr>
       <w:r>
         <w:rPr>
           <w:b/>
           <w:bCs/>
-          <w:lang w:val="en-US"/>
         </w:rPr>
         <w:t xml:space="preserve">Whiteboard Skizzen zeigen </w:t>
       </w:r>
@@ -909,7 +1049,15 @@
     </w:p>
     <w:p>
       <w:r>
-        <w:t>- Develop (Alex Maurer)</w:t>
+        <w:t xml:space="preserve">- </w:t>
+      </w:r>
+      <w:proofErr w:type="spellStart"/>
+      <w:r>
+        <w:t>Develop</w:t>
+      </w:r>
+      <w:proofErr w:type="spellEnd"/>
+      <w:r>
+        <w:t xml:space="preserve"> (Alex Maurer)</w:t>
       </w:r>
     </w:p>
     <w:p>
@@ -951,7 +1099,7 @@
     </w:rPrDefault>
     <w:pPrDefault/>
   </w:docDefaults>
-  <w:latentStyles w:defLockedState="0" w:defUIPriority="99" w:defSemiHidden="0" w:defUnhideWhenUsed="0" w:defQFormat="0" w:count="377">
+  <w:latentStyles w:defLockedState="0" w:defUIPriority="99" w:defSemiHidden="0" w:defUnhideWhenUsed="0" w:defQFormat="0" w:count="376">
     <w:lsdException w:name="Normal" w:uiPriority="0" w:qFormat="1"/>
     <w:lsdException w:name="heading 1" w:uiPriority="9" w:qFormat="1"/>
     <w:lsdException w:name="heading 2" w:semiHidden="1" w:uiPriority="9" w:unhideWhenUsed="1" w:qFormat="1"/>
@@ -1057,6 +1205,7 @@
     <w:lsdException w:name="HTML Sample" w:semiHidden="1" w:unhideWhenUsed="1"/>
     <w:lsdException w:name="HTML Typewriter" w:semiHidden="1" w:unhideWhenUsed="1"/>
     <w:lsdException w:name="HTML Variable" w:semiHidden="1" w:unhideWhenUsed="1"/>
+    <w:lsdException w:name="Normal Table" w:semiHidden="1" w:unhideWhenUsed="1"/>
     <w:lsdException w:name="annotation subject" w:semiHidden="1" w:unhideWhenUsed="1"/>
     <w:lsdException w:name="No List" w:semiHidden="1" w:unhideWhenUsed="1"/>
     <w:lsdException w:name="Outline List 1" w:semiHidden="1" w:unhideWhenUsed="1"/>
@@ -1103,8 +1252,10 @@
     <w:lsdException w:name="Table Subtle 2" w:semiHidden="1" w:unhideWhenUsed="1"/>
     <w:lsdException w:name="Table Web 1" w:semiHidden="1" w:unhideWhenUsed="1"/>
     <w:lsdException w:name="Table Web 2" w:semiHidden="1" w:unhideWhenUsed="1"/>
+    <w:lsdException w:name="Table Web 3" w:semiHidden="1" w:unhideWhenUsed="1"/>
     <w:lsdException w:name="Balloon Text" w:semiHidden="1" w:unhideWhenUsed="1"/>
     <w:lsdException w:name="Table Grid" w:uiPriority="39"/>
+    <w:lsdException w:name="Table Theme" w:semiHidden="1" w:unhideWhenUsed="1"/>
     <w:lsdException w:name="Placeholder Text" w:semiHidden="1"/>
     <w:lsdException w:name="No Spacing" w:uiPriority="1" w:qFormat="1"/>
     <w:lsdException w:name="Light Shading" w:uiPriority="60"/>
@@ -1325,7 +1476,6 @@
     <w:lsdException w:name="Hashtag" w:semiHidden="1" w:unhideWhenUsed="1"/>
     <w:lsdException w:name="Unresolved Mention" w:semiHidden="1" w:unhideWhenUsed="1"/>
     <w:lsdException w:name="Smart Link" w:semiHidden="1" w:unhideWhenUsed="1"/>
-    <w:lsdException w:name="Smart Link Error" w:semiHidden="1" w:unhideWhenUsed="1"/>
   </w:latentStyles>
   <w:style w:type="paragraph" w:default="1" w:styleId="Standard">
     <w:name w:val="Normal"/>
@@ -1654,4 +1804,16 @@
     </a:ext>
   </a:extLst>
 </a:theme>
+</file>
+
+<file path=customXml/item1.xml><?xml version="1.0" encoding="utf-8"?>
+<b:Sources xmlns:b="http://schemas.openxmlformats.org/officeDocument/2006/bibliography" xmlns="http://schemas.openxmlformats.org/officeDocument/2006/bibliography" SelectedStyle="\APASixthEditionOfficeOnline.xsl" StyleName="APA" Version="6"/>
+</file>
+
+<file path=customXml/itemProps1.xml><?xml version="1.0" encoding="utf-8"?>
+<ds:datastoreItem xmlns:ds="http://schemas.openxmlformats.org/officeDocument/2006/customXml" ds:itemID="{6B05B21E-3A5A-4D3D-92B1-1E7523B758AD}">
+  <ds:schemaRefs>
+    <ds:schemaRef ds:uri="http://schemas.openxmlformats.org/officeDocument/2006/bibliography"/>
+  </ds:schemaRefs>
+</ds:datastoreItem>
 </file>
</xml_diff>